<commit_message>
Added Positioned for System Vision Document
</commit_message>
<xml_diff>
--- a/PHASystemVisionDocument.docx
+++ b/PHASystemVisionDocument.docx
@@ -26,19 +26,17 @@
         <w:jc w:val="center"/>
       </w:pPr>
     </w:p>
-    <w:p xmlns:wp14="http://schemas.microsoft.com/office/word/2010/wordml" wp14:noSpellErr="1" wp14:textId="08174C95">
+    <w:p xmlns:wp14="http://schemas.microsoft.com/office/word/2010/wordml" wp14:textId="08174C95" wp14:noSpellErr="1">
       <w:pPr>
         <w:pStyle w:val="Title"/>
         <w:jc w:val="center"/>
       </w:pPr>
       <w:bookmarkStart w:name="_GoBack" w:id="0"/>
       <w:bookmarkEnd w:id="0"/>
-      <w:proofErr w:type="gramStart"/>
       <w:r>
         <w:rPr/>
         <w:t>Plus</w:t>
       </w:r>
-      <w:proofErr w:type="gramEnd"/>
       <w:r>
         <w:rPr/>
         <w:t xml:space="preserve"> Health System Vision Document</w:t>
@@ -535,7 +533,17 @@
       </w:pPr>
       <w:r>
         <w:rPr/>
-        <w:t>The purpose of this document is to collect, analyze and define high-level needs and features of the Plus Health App. It focuses on the needs of stakeholders, and the target users, and why these needs exist. Use cases and supplementary specifications define how the app fulfils the needs. This document also focuses on the app benefits the app owners.</w:t>
+        <w:t xml:space="preserve">Patient and doctor relationship </w:t>
+      </w:r>
+      <w:proofErr w:type="gramStart"/>
+      <w:r>
+        <w:rPr/>
+        <w:t>is</w:t>
+      </w:r>
+      <w:proofErr w:type="gramEnd"/>
+      <w:r>
+        <w:rPr/>
+        <w:t xml:space="preserve"> an important aspect of any health services. This can involve doctor being able to access real time data about patients’ status automatically or when the patients enter it. Health Community includes many possible users including health enthusiast, patients, doctors and health service workers. Simulating their presence that open doors to many other possibilities. The primary users of PHA can enter their symptoms and get disease in real time using RNN Machine Learning training already adopted in the market. They can view the possible medication and nearest doctor’s office’s location for the specific result. PHA is designed to be installed by hospitals, doctors, patients and health enthusiast.</w:t>
       </w:r>
     </w:p>
     <w:p w14:noSpellErr="1">
@@ -559,23 +567,155 @@
         <w:t>Problem Statement</w:t>
       </w:r>
     </w:p>
-    <w:p w14:noSpellErr="1">
-      <w:pPr>
-        <w:pStyle w:val="Normal"/>
-      </w:pPr>
-      <w:r>
-        <w:rPr/>
-        <w:t>This Vision Document applies to the Plus Health application. Our team will develop the Plus Health Applicaiton</w:t>
-      </w:r>
-      <w:r>
-        <w:rPr/>
-        <w:t xml:space="preserve"> </w:t>
-      </w:r>
-      <w:r>
-        <w:rPr/>
-        <w:t xml:space="preserve">(PHA) which consists of client-server system to store patient data, host websites and apps. PHA makes it easier for a person to be healthy, makes it easier for hospital and doctors to directly track a patient's health and communicate with patients swiftly. PHA helps a patient to keep track of his symptoms and predict the disease according to it and makes it possible for patients to seamlessly schedule an appointment with doctors. </w:t>
-      </w:r>
-    </w:p>
+    <w:tbl>
+      <w:tblPr>
+        <w:tblStyle w:val="TableGrid"/>
+        <w:tblW w:w="0" w:type="auto"/>
+        <w:tblInd w:w="0" w:type="dxa"/>
+        <w:tblLayout w:type="fixed"/>
+        <w:tblLook w:val="06A0" w:firstRow="1" w:lastRow="0" w:firstColumn="1" w:lastColumn="0" w:noHBand="1" w:noVBand="1"/>
+      </w:tblPr>
+      <w:tblGrid>
+        <w:gridCol w:w="2475"/>
+        <w:gridCol w:w="6885"/>
+      </w:tblGrid>
+      <w:tr>
+        <w:tc>
+          <w:tcPr>
+            <w:tcW w:w="2475" w:type="dxa"/>
+            <w:tcMar/>
+          </w:tcPr>
+          <w:p w14:noSpellErr="1">
+            <w:pPr>
+              <w:pStyle w:val="Normal"/>
+              <w:spacing w:before="40" w:beforeAutospacing="off" w:after="40" w:afterAutospacing="off"/>
+            </w:pPr>
+            <w:r>
+              <w:rPr/>
+              <w:t xml:space="preserve">The problem of </w:t>
+            </w:r>
+          </w:p>
+        </w:tc>
+        <w:tc>
+          <w:tcPr>
+            <w:tcW w:w="6885" w:type="dxa"/>
+            <w:tcMar/>
+          </w:tcPr>
+          <w:p w14:noSpellErr="1">
+            <w:pPr>
+              <w:pStyle w:val="Normal"/>
+              <w:spacing w:before="40" w:beforeAutospacing="off" w:after="40" w:afterAutospacing="off"/>
+            </w:pPr>
+            <w:r>
+              <w:rPr/>
+              <w:t>A lack of software/application to track patients in real time and minimally disease and medication</w:t>
+            </w:r>
+          </w:p>
+        </w:tc>
+      </w:tr>
+      <w:tr>
+        <w:tc>
+          <w:tcPr>
+            <w:tcW w:w="2475" w:type="dxa"/>
+            <w:tcMar/>
+          </w:tcPr>
+          <w:p w14:noSpellErr="1">
+            <w:pPr>
+              <w:pStyle w:val="Normal"/>
+              <w:spacing w:before="40" w:beforeAutospacing="off" w:after="40" w:afterAutospacing="off"/>
+            </w:pPr>
+            <w:r>
+              <w:rPr/>
+              <w:t>affects</w:t>
+            </w:r>
+          </w:p>
+        </w:tc>
+        <w:tc>
+          <w:tcPr>
+            <w:tcW w:w="6885" w:type="dxa"/>
+            <w:tcMar/>
+          </w:tcPr>
+          <w:p w14:noSpellErr="1">
+            <w:pPr>
+              <w:pStyle w:val="Normal"/>
+              <w:spacing w:before="40" w:beforeAutospacing="off" w:after="40" w:afterAutospacing="off"/>
+            </w:pPr>
+            <w:r>
+              <w:rPr/>
+              <w:t>Patients, Doctors, Health enthusiasts</w:t>
+            </w:r>
+          </w:p>
+        </w:tc>
+      </w:tr>
+      <w:tr>
+        <w:tc>
+          <w:tcPr>
+            <w:tcW w:w="2475" w:type="dxa"/>
+            <w:tcMar/>
+          </w:tcPr>
+          <w:p w14:noSpellErr="1">
+            <w:pPr>
+              <w:pStyle w:val="Normal"/>
+              <w:spacing w:before="40" w:beforeAutospacing="off" w:after="40" w:afterAutospacing="off"/>
+            </w:pPr>
+            <w:r>
+              <w:rPr/>
+              <w:t>The impact of which is</w:t>
+            </w:r>
+          </w:p>
+        </w:tc>
+        <w:tc>
+          <w:tcPr>
+            <w:tcW w:w="6885" w:type="dxa"/>
+            <w:tcMar/>
+          </w:tcPr>
+          <w:p w14:noSpellErr="1">
+            <w:pPr>
+              <w:pStyle w:val="Normal"/>
+              <w:spacing w:before="40" w:beforeAutospacing="off" w:after="40" w:afterAutospacing="off"/>
+            </w:pPr>
+            <w:r>
+              <w:rPr/>
+              <w:t>Inability of know a probable disease or what symptoms imply beforehand and inability of keep track of patients with critical disease</w:t>
+            </w:r>
+          </w:p>
+        </w:tc>
+      </w:tr>
+      <w:tr>
+        <w:tc>
+          <w:tcPr>
+            <w:tcW w:w="2475" w:type="dxa"/>
+            <w:tcMar/>
+          </w:tcPr>
+          <w:p w14:noSpellErr="1">
+            <w:pPr>
+              <w:pStyle w:val="Normal"/>
+              <w:spacing w:before="40" w:beforeAutospacing="off" w:after="40" w:afterAutospacing="off"/>
+            </w:pPr>
+            <w:r>
+              <w:rPr/>
+              <w:t xml:space="preserve">A successful solution would be </w:t>
+            </w:r>
+          </w:p>
+        </w:tc>
+        <w:tc>
+          <w:tcPr>
+            <w:tcW w:w="6885" w:type="dxa"/>
+            <w:tcMar/>
+          </w:tcPr>
+          <w:p w14:noSpellErr="1">
+            <w:pPr>
+              <w:pStyle w:val="Normal"/>
+              <w:spacing w:before="40" w:beforeAutospacing="off" w:after="40" w:afterAutospacing="off"/>
+            </w:pPr>
+            <w:r>
+              <w:rPr/>
+              <w:t>Useful and cost-effective health monitoring interface for patients and doctors. The product will support simulating the presence of the health enthusiasts. The product will be able to correctly predict the disease with a list of symptoms and recommend medication according to it. It will be able to refer closest doctor’s office of a kind of diagnosis or as specified by the user.</w:t>
+            </w:r>
+          </w:p>
+        </w:tc>
+      </w:tr>
+    </w:tbl>
     <w:p>
       <w:pPr>
         <w:pStyle w:val="Heading3"/>
@@ -597,25 +737,295 @@
         <w:t>Product Position Statement</w:t>
       </w:r>
     </w:p>
-    <w:p w14:noSpellErr="1">
-      <w:pPr>
-        <w:pStyle w:val="Normal"/>
-      </w:pPr>
-      <w:r>
-        <w:rPr/>
-        <w:t xml:space="preserve">PHA </w:t>
-      </w:r>
-      <w:r>
-        <w:rPr/>
-        <w:t>– Plus Health Application</w:t>
-      </w:r>
-      <w:r>
-        <w:br/>
-      </w:r>
-      <w:r>
-        <w:rPr/>
-        <w:t>App – Application</w:t>
-      </w:r>
+    <w:tbl>
+      <w:tblPr>
+        <w:tblStyle w:val="TableGrid"/>
+        <w:tblW w:w="0" w:type="auto"/>
+        <w:tblInd w:w="0" w:type="dxa"/>
+        <w:tblLayout w:type="fixed"/>
+        <w:tblLook w:val="06A0" w:firstRow="1" w:lastRow="0" w:firstColumn="1" w:lastColumn="0" w:noHBand="1" w:noVBand="1"/>
+      </w:tblPr>
+      <w:tblGrid>
+        <w:gridCol w:w="2475"/>
+        <w:gridCol w:w="6885"/>
+      </w:tblGrid>
+      <w:tr>
+        <w:tc>
+          <w:tcPr>
+            <w:tcW w:w="2475" w:type="dxa"/>
+            <w:tcMar/>
+          </w:tcPr>
+          <w:p w14:noSpellErr="1">
+            <w:pPr>
+              <w:pStyle w:val="Normal"/>
+            </w:pPr>
+            <w:r>
+              <w:rPr/>
+              <w:t>For</w:t>
+            </w:r>
+          </w:p>
+        </w:tc>
+        <w:tc>
+          <w:tcPr>
+            <w:tcW w:w="6885" w:type="dxa"/>
+            <w:tcMar/>
+          </w:tcPr>
+          <w:p w14:noSpellErr="1">
+            <w:pPr>
+              <w:pStyle w:val="Normal"/>
+            </w:pPr>
+            <w:r>
+              <w:rPr/>
+              <w:t>Patients, Doctors, Health enthusiasts</w:t>
+            </w:r>
+          </w:p>
+        </w:tc>
+      </w:tr>
+      <w:tr>
+        <w:tc>
+          <w:tcPr>
+            <w:tcW w:w="2475" w:type="dxa"/>
+            <w:tcMar/>
+          </w:tcPr>
+          <w:p w14:noSpellErr="1">
+            <w:pPr>
+              <w:pStyle w:val="Normal"/>
+            </w:pPr>
+            <w:r>
+              <w:rPr/>
+              <w:t>Who</w:t>
+            </w:r>
+          </w:p>
+        </w:tc>
+        <w:tc>
+          <w:tcPr>
+            <w:tcW w:w="6885" w:type="dxa"/>
+            <w:tcMar/>
+          </w:tcPr>
+          <w:p w14:noSpellErr="1">
+            <w:pPr>
+              <w:pStyle w:val="Normal"/>
+            </w:pPr>
+            <w:r>
+              <w:rPr/>
+              <w:t>Wants to keep track of their health or disease or get a diagnosis of their disease according to the symptoms or those who want to track patient’s health in real time for critical diseases</w:t>
+            </w:r>
+          </w:p>
+        </w:tc>
+      </w:tr>
+      <w:tr>
+        <w:tc>
+          <w:tcPr>
+            <w:tcW w:w="2475" w:type="dxa"/>
+            <w:tcMar/>
+          </w:tcPr>
+          <w:p w14:noSpellErr="1">
+            <w:pPr>
+              <w:pStyle w:val="Normal"/>
+            </w:pPr>
+            <w:proofErr w:type="gramStart"/>
+            <w:r>
+              <w:rPr/>
+              <w:t>Plus</w:t>
+            </w:r>
+            <w:proofErr w:type="gramEnd"/>
+            <w:r>
+              <w:rPr/>
+              <w:t xml:space="preserve"> Health Application (PHA)</w:t>
+            </w:r>
+          </w:p>
+        </w:tc>
+        <w:tc>
+          <w:tcPr>
+            <w:tcW w:w="6885" w:type="dxa"/>
+            <w:tcMar/>
+          </w:tcPr>
+          <w:p w14:noSpellErr="1">
+            <w:pPr>
+              <w:pStyle w:val="Normal"/>
+            </w:pPr>
+            <w:r>
+              <w:rPr/>
+              <w:t>Is a software product</w:t>
+            </w:r>
+          </w:p>
+        </w:tc>
+      </w:tr>
+      <w:tr>
+        <w:tc>
+          <w:tcPr>
+            <w:tcW w:w="2475" w:type="dxa"/>
+            <w:tcMar/>
+          </w:tcPr>
+          <w:p w14:noSpellErr="1">
+            <w:pPr>
+              <w:pStyle w:val="Normal"/>
+            </w:pPr>
+            <w:r>
+              <w:rPr/>
+              <w:t>That</w:t>
+            </w:r>
+          </w:p>
+        </w:tc>
+        <w:tc>
+          <w:tcPr>
+            <w:tcW w:w="6885" w:type="dxa"/>
+            <w:tcMar/>
+          </w:tcPr>
+          <w:p w14:noSpellErr="1">
+            <w:pPr>
+              <w:pStyle w:val="Normal"/>
+            </w:pPr>
+            <w:r>
+              <w:rPr/>
+              <w:t>Provides the ability to monitor health</w:t>
+            </w:r>
+            <w:r>
+              <w:rPr/>
+              <w:t xml:space="preserve"> </w:t>
+            </w:r>
+            <w:r>
+              <w:rPr/>
+              <w:t>of</w:t>
+            </w:r>
+            <w:r>
+              <w:rPr/>
+              <w:t xml:space="preserve"> patients </w:t>
+            </w:r>
+            <w:r>
+              <w:rPr/>
+              <w:t xml:space="preserve">with critical </w:t>
+            </w:r>
+            <w:r>
+              <w:rPr/>
+              <w:t>d</w:t>
+            </w:r>
+            <w:r>
+              <w:rPr/>
+              <w:t>isease</w:t>
+            </w:r>
+            <w:r>
+              <w:rPr/>
+              <w:t>s</w:t>
+            </w:r>
+            <w:r>
+              <w:rPr/>
+              <w:t xml:space="preserve">, to </w:t>
+            </w:r>
+            <w:r>
+              <w:rPr/>
+              <w:t>simulat</w:t>
+            </w:r>
+            <w:r>
+              <w:rPr/>
+              <w:t>e</w:t>
+            </w:r>
+            <w:r>
+              <w:rPr/>
+              <w:t xml:space="preserve"> the presence of the health enthusiasts</w:t>
+            </w:r>
+            <w:r>
+              <w:rPr/>
+              <w:t xml:space="preserve">, </w:t>
+            </w:r>
+            <w:r>
+              <w:rPr/>
+              <w:t xml:space="preserve">to correctly predict the disease with a list of symptoms and recommend medication according to it </w:t>
+            </w:r>
+            <w:r>
+              <w:rPr/>
+              <w:t xml:space="preserve">and </w:t>
+            </w:r>
+            <w:r>
+              <w:rPr/>
+              <w:t>to refer closest doctor’s office of a kind of diagnosis or as specified by the user.</w:t>
+            </w:r>
+          </w:p>
+        </w:tc>
+      </w:tr>
+      <w:tr>
+        <w:tc>
+          <w:tcPr>
+            <w:tcW w:w="2475" w:type="dxa"/>
+            <w:tcMar/>
+          </w:tcPr>
+          <w:p w14:noSpellErr="1">
+            <w:pPr>
+              <w:pStyle w:val="Normal"/>
+            </w:pPr>
+            <w:r>
+              <w:rPr/>
+              <w:t>Unlike</w:t>
+            </w:r>
+          </w:p>
+        </w:tc>
+        <w:tc>
+          <w:tcPr>
+            <w:tcW w:w="6885" w:type="dxa"/>
+            <w:tcMar/>
+          </w:tcPr>
+          <w:p>
+            <w:pPr>
+              <w:pStyle w:val="Normal"/>
+            </w:pPr>
+            <w:r>
+              <w:rPr/>
+              <w:t xml:space="preserve">Current available monitoring systems that do not support continuous/real time tracking of patient's health, current symptoms tracker than cannot predict disease and recommend medication according the </w:t>
+            </w:r>
+            <w:proofErr w:type="spellStart"/>
+            <w:r>
+              <w:rPr/>
+              <w:t>the</w:t>
+            </w:r>
+            <w:proofErr w:type="spellEnd"/>
+            <w:r>
+              <w:rPr/>
+              <w:t xml:space="preserve"> prediction or refer to a doctor according to a disease</w:t>
+            </w:r>
+          </w:p>
+        </w:tc>
+      </w:tr>
+      <w:tr>
+        <w:tc>
+          <w:tcPr>
+            <w:tcW w:w="2475" w:type="dxa"/>
+            <w:tcMar/>
+          </w:tcPr>
+          <w:p w14:noSpellErr="1">
+            <w:pPr>
+              <w:pStyle w:val="Normal"/>
+            </w:pPr>
+            <w:r>
+              <w:rPr/>
+              <w:t>Our Product</w:t>
+            </w:r>
+          </w:p>
+        </w:tc>
+        <w:tc>
+          <w:tcPr>
+            <w:tcW w:w="6885" w:type="dxa"/>
+            <w:tcMar/>
+          </w:tcPr>
+          <w:p>
+            <w:pPr>
+              <w:pStyle w:val="Normal"/>
+            </w:pPr>
+            <w:r>
+              <w:rPr/>
+              <w:t xml:space="preserve">Is useful </w:t>
+            </w:r>
+            <w:r>
+              <w:rPr/>
+              <w:t>and cost-effective health monitoring interface for patients and doctors. The product will support simulating the presence of the health enthusiasts. The product will be able to correctly predict the disease with a list of symptoms and recommend medication according to it. It will be able to refer closest doctor’s office of a kind of diagnosis or as specified by the user.</w:t>
+            </w:r>
+          </w:p>
+        </w:tc>
+      </w:tr>
+    </w:tbl>
+    <w:p w14:noSpellErr="1">
+      <w:pPr>
+        <w:pStyle w:val="Normal"/>
+      </w:pPr>
     </w:p>
     <w:p>
       <w:pPr>

</xml_diff>